<commit_message>
Fixed typo in rule doc, and added more audio assets in project
</commit_message>
<xml_diff>
--- a/Resources/HiddenListenerRules.docx
+++ b/Resources/HiddenListenerRules.docx
@@ -309,7 +309,23 @@
           <w:rFonts w:ascii="Source Code Pro" w:hAnsi="Source Code Pro"/>
           <w:sz w:val="28"/>
         </w:rPr>
-        <w:t>. If it’s an allied message, you can use the cypher in this book. For enemy messages, you can use another document.</w:t>
+        <w:t>. If it’s an al</w:t>
+      </w:r>
+      <w:r>
+        <w:rPr>
+          <w:rFonts w:ascii="Source Code Pro" w:hAnsi="Source Code Pro"/>
+          <w:sz w:val="28"/>
+        </w:rPr>
+        <w:t>lied message, you can use the ci</w:t>
+      </w:r>
+      <w:bookmarkStart w:id="0" w:name="_GoBack"/>
+      <w:bookmarkEnd w:id="0"/>
+      <w:r>
+        <w:rPr>
+          <w:rFonts w:ascii="Source Code Pro" w:hAnsi="Source Code Pro"/>
+          <w:sz w:val="28"/>
+        </w:rPr>
+        <w:t>pher in this book. For enemy messages, you can use another document.</w:t>
       </w:r>
       <w:r>
         <w:rPr>
@@ -362,21 +378,7 @@
           <w:rFonts w:ascii="Source Code Pro" w:hAnsi="Source Code Pro"/>
           <w:sz w:val="28"/>
         </w:rPr>
-        <w:t xml:space="preserve">3) If </w:t>
-      </w:r>
-      <w:r>
-        <w:rPr>
-          <w:rFonts w:ascii="Source Code Pro" w:hAnsi="Source Code Pro"/>
-          <w:sz w:val="28"/>
-        </w:rPr>
-        <w:t>necessary</w:t>
-      </w:r>
-      <w:r>
-        <w:rPr>
-          <w:rFonts w:ascii="Source Code Pro" w:hAnsi="Source Code Pro"/>
-          <w:sz w:val="28"/>
-        </w:rPr>
-        <w:t>, you compose either a helpful response for your allies, or a misl</w:t>
+        <w:t>3) If necessary, you compose either a helpful response for your allies, or a misl</w:t>
       </w:r>
       <w:r>
         <w:rPr>
@@ -470,21 +472,7 @@
           <w:rFonts w:ascii="Source Code Pro" w:hAnsi="Source Code Pro"/>
           <w:sz w:val="28"/>
         </w:rPr>
-        <w:t xml:space="preserve">The type of messages you can both send and </w:t>
-      </w:r>
-      <w:r>
-        <w:rPr>
-          <w:rFonts w:ascii="Source Code Pro" w:hAnsi="Source Code Pro"/>
-          <w:sz w:val="28"/>
-        </w:rPr>
-        <w:t>receive</w:t>
-      </w:r>
-      <w:r>
-        <w:rPr>
-          <w:rFonts w:ascii="Source Code Pro" w:hAnsi="Source Code Pro"/>
-          <w:sz w:val="28"/>
-        </w:rPr>
-        <w:t>:</w:t>
+        <w:t>The type of messages you can both send and receive:</w:t>
       </w:r>
       <w:r>
         <w:rPr>
@@ -1807,8 +1795,6 @@
         </w:rPr>
         <w:t>[Location ID] [Status ID] (3 characters)</w:t>
       </w:r>
-      <w:bookmarkStart w:id="0" w:name="_GoBack"/>
-      <w:bookmarkEnd w:id="0"/>
     </w:p>
     <w:sectPr>
       <w:footerReference w:type="default" r:id="rId6"/>
@@ -1856,6 +1842,7 @@
         <w:docPartUnique/>
       </w:docPartObj>
     </w:sdtPr>
+    <w:sdtEndPr/>
     <w:sdtContent>
       <w:p>
         <w:pPr>
@@ -1876,7 +1863,7 @@
             <w:noProof/>
             <w:lang w:val="nl-NL"/>
           </w:rPr>
-          <w:t>6</w:t>
+          <w:t>4</w:t>
         </w:r>
         <w:r>
           <w:fldChar w:fldCharType="end"/>

</xml_diff>